<commit_message>
Usecases changed with feature files
</commit_message>
<xml_diff>
--- a/docs/Usecase_create_meet.docx
+++ b/docs/Usecase_create_meet.docx
@@ -16,21 +16,11 @@
         <w:pStyle w:val="Title"/>
         <w:jc w:val="right"/>
       </w:pPr>
-      <w:r>
-        <w:fldChar w:fldCharType="begin"/>
-      </w:r>
-      <w:r>
-        <w:instrText xml:space="preserve">title  \* Mergeformat </w:instrText>
-      </w:r>
-      <w:r>
-        <w:fldChar w:fldCharType="separate"/>
-      </w:r>
-      <w:r>
-        <w:t xml:space="preserve">Use-Case Specification: </w:t>
-      </w:r>
-      <w:r>
-        <w:fldChar w:fldCharType="end"/>
-      </w:r>
+      <w:fldSimple w:instr="title  \* Mergeformat ">
+        <w:r>
+          <w:t xml:space="preserve">Use-Case Specification: </w:t>
+        </w:r>
+      </w:fldSimple>
       <w:r>
         <w:t>Create a meet</w:t>
       </w:r>
@@ -1537,22 +1527,11 @@
       <w:r>
         <w:br w:type="page"/>
       </w:r>
-      <w:r>
-        <w:lastRenderedPageBreak/>
-        <w:fldChar w:fldCharType="begin"/>
-      </w:r>
-      <w:r>
-        <w:instrText xml:space="preserve">title  \* Mergeformat </w:instrText>
-      </w:r>
-      <w:r>
-        <w:fldChar w:fldCharType="separate"/>
-      </w:r>
-      <w:r>
-        <w:t xml:space="preserve">Use-Case Specification: </w:t>
-      </w:r>
-      <w:r>
-        <w:fldChar w:fldCharType="end"/>
-      </w:r>
+      <w:fldSimple w:instr="title  \* Mergeformat ">
+        <w:r>
+          <w:t xml:space="preserve">Use-Case Specification: </w:t>
+        </w:r>
+      </w:fldSimple>
       <w:bookmarkStart w:id="0" w:name="_Toc423410237"/>
       <w:bookmarkStart w:id="1" w:name="_Toc425054503"/>
       <w:r>
@@ -1749,11 +1728,31 @@
       <w:pPr>
         <w:ind w:left="720"/>
       </w:pPr>
-      <w:r>
+    </w:p>
+    <w:p>
+      <w:pPr>
+        <w:ind w:left="720"/>
+      </w:pPr>
+    </w:p>
+    <w:p>
+      <w:pPr>
+        <w:ind w:left="720"/>
+      </w:pPr>
+    </w:p>
+    <w:p>
+      <w:pPr>
+        <w:ind w:left="720"/>
+      </w:pPr>
+    </w:p>
+    <w:p>
+      <w:pPr>
+        <w:ind w:left="720"/>
+      </w:pPr>
+      <w:r>
+        <w:lastRenderedPageBreak/>
         <w:t>Mockup:</w:t>
       </w:r>
       <w:r>
-        <w:lastRenderedPageBreak/>
         <w:pict>
           <v:shapetype id="_x0000_t75" coordsize="21600,21600" o:spt="75" o:preferrelative="t" path="m@4@5l@4@11@9@11@9@5xe" filled="f" stroked="f">
             <v:stroke joinstyle="miter"/>
@@ -1774,11 +1773,88 @@
             <v:path o:extrusionok="f" gradientshapeok="t" o:connecttype="rect"/>
             <o:lock v:ext="edit" aspectratio="t"/>
           </v:shapetype>
-          <v:shape id="_x0000_i1025" type="#_x0000_t75" style="width:466.5pt;height:378.75pt">
+          <v:shape id="_x0000_i1025" type="#_x0000_t75" style="width:444pt;height:360.75pt">
             <v:imagedata r:id="rId14" o:title="mockup_create_meet"/>
           </v:shape>
         </w:pict>
       </w:r>
+    </w:p>
+    <w:p>
+      <w:pPr>
+        <w:ind w:left="720"/>
+      </w:pPr>
+    </w:p>
+    <w:p>
+      <w:pPr>
+        <w:ind w:left="720"/>
+      </w:pPr>
+    </w:p>
+    <w:p>
+      <w:pPr>
+        <w:ind w:left="720"/>
+      </w:pPr>
+      <w:r>
+        <w:t>Feature File:</w:t>
+      </w:r>
+    </w:p>
+    <w:p>
+      <w:pPr>
+        <w:ind w:left="720"/>
+      </w:pPr>
+      <w:r>
+        <w:rPr>
+          <w:noProof/>
+          <w:lang w:val="de-DE" w:eastAsia="de-DE"/>
+        </w:rPr>
+        <w:drawing>
+          <wp:inline distT="0" distB="0" distL="0" distR="0">
+            <wp:extent cx="4429125" cy="2787149"/>
+            <wp:effectExtent l="0" t="0" r="0" b="0"/>
+            <wp:docPr id="1" name="Picture 1" descr="C:\Users\D064880\OneDrive\DHBW\Semester 3\Software Engineering\create_a_meet_feature.PNG"/>
+            <wp:cNvGraphicFramePr>
+              <a:graphicFrameLocks xmlns:a="http://schemas.openxmlformats.org/drawingml/2006/main" noChangeAspect="1"/>
+            </wp:cNvGraphicFramePr>
+            <a:graphic xmlns:a="http://schemas.openxmlformats.org/drawingml/2006/main">
+              <a:graphicData uri="http://schemas.openxmlformats.org/drawingml/2006/picture">
+                <pic:pic xmlns:pic="http://schemas.openxmlformats.org/drawingml/2006/picture">
+                  <pic:nvPicPr>
+                    <pic:cNvPr id="0" name="Picture 3" descr="C:\Users\D064880\OneDrive\DHBW\Semester 3\Software Engineering\create_a_meet_feature.PNG"/>
+                    <pic:cNvPicPr>
+                      <a:picLocks noChangeAspect="1" noChangeArrowheads="1"/>
+                    </pic:cNvPicPr>
+                  </pic:nvPicPr>
+                  <pic:blipFill>
+                    <a:blip r:embed="rId15">
+                      <a:extLst>
+                        <a:ext uri="{28A0092B-C50C-407E-A947-70E740481C1C}">
+                          <a14:useLocalDpi xmlns:a14="http://schemas.microsoft.com/office/drawing/2010/main" val="0"/>
+                        </a:ext>
+                      </a:extLst>
+                    </a:blip>
+                    <a:srcRect/>
+                    <a:stretch>
+                      <a:fillRect/>
+                    </a:stretch>
+                  </pic:blipFill>
+                  <pic:spPr bwMode="auto">
+                    <a:xfrm>
+                      <a:off x="0" y="0"/>
+                      <a:ext cx="4449028" cy="2799674"/>
+                    </a:xfrm>
+                    <a:prstGeom prst="rect">
+                      <a:avLst/>
+                    </a:prstGeom>
+                    <a:noFill/>
+                    <a:ln>
+                      <a:noFill/>
+                    </a:ln>
+                  </pic:spPr>
+                </pic:pic>
+              </a:graphicData>
+            </a:graphic>
+          </wp:inline>
+        </w:drawing>
+      </w:r>
       <w:bookmarkStart w:id="12" w:name="_GoBack"/>
       <w:bookmarkEnd w:id="12"/>
     </w:p>
@@ -1790,6 +1866,7 @@
       <w:bookmarkStart w:id="14" w:name="_Toc425054510"/>
       <w:bookmarkStart w:id="15" w:name="_Toc508098436"/>
       <w:r>
+        <w:lastRenderedPageBreak/>
         <w:t>Special Requirements</w:t>
       </w:r>
       <w:bookmarkEnd w:id="13"/>
@@ -1889,8 +1966,8 @@
       </w:r>
     </w:p>
     <w:sectPr>
-      <w:headerReference w:type="default" r:id="rId15"/>
-      <w:footerReference w:type="default" r:id="rId16"/>
+      <w:headerReference w:type="default" r:id="rId16"/>
+      <w:footerReference w:type="default" r:id="rId17"/>
       <w:endnotePr>
         <w:numFmt w:val="decimal"/>
       </w:endnotePr>
@@ -2099,7 +2176,7 @@
               <w:rStyle w:val="PageNumber"/>
               <w:noProof/>
             </w:rPr>
-            <w:t>5</w:t>
+            <w:t>6</w:t>
           </w:r>
           <w:r>
             <w:rPr>
@@ -2278,21 +2355,11 @@
           <w:tcW w:w="6379" w:type="dxa"/>
         </w:tcPr>
         <w:p>
-          <w:r>
-            <w:fldChar w:fldCharType="begin"/>
-          </w:r>
-          <w:r>
-            <w:instrText xml:space="preserve">title  \* Mergeformat </w:instrText>
-          </w:r>
-          <w:r>
-            <w:fldChar w:fldCharType="separate"/>
-          </w:r>
-          <w:r>
-            <w:t xml:space="preserve">Use-Case Specification: </w:t>
-          </w:r>
-          <w:r>
-            <w:fldChar w:fldCharType="end"/>
-          </w:r>
+          <w:fldSimple w:instr="title  \* Mergeformat ">
+            <w:r>
+              <w:t xml:space="preserve">Use-Case Specification: </w:t>
+            </w:r>
+          </w:fldSimple>
           <w:r>
             <w:t>Register</w:t>
           </w:r>

</xml_diff>